<commit_message>
未能解决关键字未出现在字典里 Signed-off-by: yangxiaoxu <17857318857@163.com>
</commit_message>
<xml_diff>
--- a/MainProj/bin/report/动态油缸试验报告.docx
+++ b/MainProj/bin/report/动态油缸试验报告.docx
@@ -162,7 +162,7 @@
           <w:sz w:val="19"/>
           <w:szCs w:val="19"/>
         </w:rPr>
-        <w:t>XXXX</w:t>
+        <w:t>xiaowang</w:t>
       </w:r>
       <w:r>
         <w:rPr>
@@ -224,7 +224,7 @@
           <w:sz w:val="19"/>
           <w:szCs w:val="19"/>
         </w:rPr>
-        <w:t>2019年7月18日</w:t>
+        <w:t>2019年7月22日</w:t>
       </w:r>
     </w:p>
     <w:p>
@@ -342,12 +342,118 @@
     <w:p>
       <w:pPr>
         <w:jc w:val="center"/>
+        <w:rPr>
+          <w:rFonts w:ascii="新宋体" w:eastAsia="新宋体" w:cs="新宋体"/>
+          <w:color w:val="A31515"/>
+          <w:kern w:val="0"/>
+          <w:sz w:val="19"/>
+          <w:szCs w:val="19"/>
+        </w:rPr>
+      </w:pPr>
+      <w:r>
+        <w:rPr>
+          <w:rFonts w:ascii="新宋体" w:eastAsia="新宋体" w:cs="新宋体"/>
+          <w:color w:val="A31515"/>
+          <w:kern w:val="0"/>
+          <w:sz w:val="19"/>
+          <w:szCs w:val="19"/>
+        </w:rPr>
+        <w:t>$</w:t>
+      </w:r>
+      <w:r>
+        <w:rPr>
+          <w:rFonts w:ascii="新宋体" w:eastAsia="新宋体" w:cs="新宋体" w:hint="eastAsia"/>
+          <w:color w:val="A31515"/>
+          <w:kern w:val="0"/>
+          <w:sz w:val="19"/>
+          <w:szCs w:val="19"/>
+        </w:rPr>
+        <w:t>动态油缸位移时间曲线</w:t>
+      </w:r>
+      <w:r>
+        <w:rPr>
+          <w:rFonts w:ascii="新宋体" w:eastAsia="新宋体" w:cs="新宋体"/>
+          <w:color w:val="A31515"/>
+          <w:kern w:val="0"/>
+          <w:sz w:val="19"/>
+          <w:szCs w:val="19"/>
+        </w:rPr>
+        <w:t>$</w:t>
+      </w:r>
+    </w:p>
+    <w:p>
+      <w:pPr>
+        <w:jc w:val="center"/>
+      </w:pPr>
+      <w:r>
+        <w:rPr>
+          <w:rFonts w:hint="eastAsia"/>
+        </w:rPr>
+        <w:t>位移</w:t>
+      </w:r>
+      <w:r>
+        <w:rPr>
+          <w:rFonts w:hint="eastAsia"/>
+        </w:rPr>
+        <w:t>-</w:t>
+      </w:r>
+      <w:r>
+        <w:rPr>
+          <w:rFonts w:hint="eastAsia"/>
+        </w:rPr>
+        <w:t>时间曲线</w:t>
+      </w:r>
+    </w:p>
+    <w:p>
+      <w:pPr>
+        <w:jc w:val="center"/>
+      </w:pPr>
+    </w:p>
+    <w:p>
+      <w:r>
+        <w:t>3.</w:t>
+      </w:r>
+      <w:r>
+        <w:rPr>
+          <w:rFonts w:hint="eastAsia"/>
+        </w:rPr>
+        <w:t xml:space="preserve"> </w:t>
+      </w:r>
+      <w:r>
+        <w:rPr>
+          <w:rFonts w:hint="eastAsia"/>
+        </w:rPr>
+        <w:t>动态油缸</w:t>
+      </w:r>
+      <w:r>
+        <w:rPr>
+          <w:rFonts w:hint="eastAsia"/>
+          <w:szCs w:val="21"/>
+        </w:rPr>
+        <w:t>负载效率特性曲线</w:t>
+      </w:r>
+    </w:p>
+    <w:p>
+      <w:pPr>
+        <w:ind w:firstLineChars="1600" w:firstLine="3040"/>
+        <w:rPr>
+          <w:rFonts w:ascii="新宋体" w:eastAsia="新宋体" w:cs="新宋体"/>
+          <w:color w:val="A31515"/>
+          <w:kern w:val="0"/>
+          <w:sz w:val="19"/>
+          <w:szCs w:val="19"/>
+        </w:rPr>
       </w:pPr>
       <w:bookmarkStart w:id="0" w:name="_GoBack"/>
       <w:bookmarkEnd w:id="0"/>
       <w:r>
         <w:rPr>
+          <w:rFonts w:ascii="新宋体" w:eastAsia="新宋体" w:cs="新宋体"/>
           <w:noProof/>
+          <w:color w:val="A31515"/>
+          <w:kern w:val="0"/>
+          <w:sz w:val="19"/>
+          <w:szCs w:val="19"/>
         </w:rPr>
         <w:drawing>
           <wp:inline distT="0" distB="0" distL="0" distR="0">
@@ -389,6 +495,95 @@
           </wp:inline>
         </w:drawing>
       </w:r>
+    </w:p>
+    <w:p>
+      <w:pPr>
+        <w:ind w:firstLineChars="1600" w:firstLine="3040"/>
+        <w:rPr>
+          <w:rFonts w:ascii="新宋体" w:eastAsia="新宋体" w:cs="新宋体"/>
+          <w:color w:val="A31515"/>
+          <w:kern w:val="0"/>
+          <w:sz w:val="19"/>
+          <w:szCs w:val="19"/>
+        </w:rPr>
+      </w:pPr>
+    </w:p>
+    <w:p>
+      <w:pPr>
+        <w:jc w:val="left"/>
+      </w:pPr>
+      <w:r>
+        <w:rPr>
+          <w:rFonts w:hint="eastAsia"/>
+        </w:rPr>
+        <w:t xml:space="preserve">   </w:t>
+      </w:r>
+      <w:r>
+        <w:t xml:space="preserve">   </w:t>
+      </w:r>
+      <w:r>
+        <w:rPr>
+          <w:rFonts w:hint="eastAsia"/>
+        </w:rPr>
+        <w:t>W=WY1</w:t>
+      </w:r>
+      <w:r>
+        <w:rPr>
+          <w:rFonts w:hint="eastAsia"/>
+        </w:rPr>
+        <w:t>测力计读取的数值</w:t>
+      </w:r>
+    </w:p>
+    <w:p>
+      <w:pPr>
+        <w:jc w:val="left"/>
+      </w:pPr>
+      <w:r>
+        <w:rPr>
+          <w:rFonts w:hint="eastAsia"/>
+        </w:rPr>
+        <w:t xml:space="preserve">      P=PS1</w:t>
+      </w:r>
+      <w:r>
+        <w:rPr>
+          <w:rFonts w:hint="eastAsia"/>
+        </w:rPr>
+        <w:t>或</w:t>
+      </w:r>
+      <w:r>
+        <w:rPr>
+          <w:rFonts w:hint="eastAsia"/>
+        </w:rPr>
+        <w:t>PS2</w:t>
+      </w:r>
+      <w:r>
+        <w:rPr>
+          <w:rFonts w:hint="eastAsia"/>
+        </w:rPr>
+        <w:t>读取的压力数值</w:t>
+      </w:r>
+    </w:p>
+    <w:p>
+      <w:pPr>
+        <w:jc w:val="left"/>
+      </w:pPr>
+      <w:r>
+        <w:rPr>
+          <w:rFonts w:hint="eastAsia"/>
+        </w:rPr>
+        <w:t xml:space="preserve">      A=</w:t>
+      </w:r>
+      <w:r>
+        <w:rPr>
+          <w:rFonts w:hint="eastAsia"/>
+        </w:rPr>
+        <w:t>液压缸小腔或大腔减去小腔的面积</w:t>
+      </w:r>
+    </w:p>
+    <w:p>
+      <w:pPr>
+        <w:ind w:firstLineChars="1600" w:firstLine="3360"/>
+      </w:pPr>
     </w:p>
     <w:p/>
     <w:sectPr>
@@ -974,7 +1169,7 @@
     <w:link w:val="Char"/>
     <w:uiPriority w:val="99"/>
     <w:unhideWhenUsed/>
-    <w:rsid w:val="009A2FBC"/>
+    <w:rsid w:val="00A84800"/>
     <w:pPr>
       <w:pBdr>
         <w:bottom w:val="single" w:sz="6" w:space="1" w:color="auto"/>
@@ -996,7 +1191,7 @@
     <w:basedOn w:val="a0"/>
     <w:link w:val="a4"/>
     <w:uiPriority w:val="99"/>
-    <w:rsid w:val="009A2FBC"/>
+    <w:rsid w:val="00A84800"/>
     <w:rPr>
       <w:sz w:val="18"/>
       <w:szCs w:val="18"/>
@@ -1008,7 +1203,7 @@
     <w:link w:val="Char0"/>
     <w:uiPriority w:val="99"/>
     <w:unhideWhenUsed/>
-    <w:rsid w:val="009A2FBC"/>
+    <w:rsid w:val="00A84800"/>
     <w:pPr>
       <w:tabs>
         <w:tab w:val="center" w:pos="4153"/>
@@ -1027,7 +1222,7 @@
     <w:basedOn w:val="a0"/>
     <w:link w:val="a5"/>
     <w:uiPriority w:val="99"/>
-    <w:rsid w:val="009A2FBC"/>
+    <w:rsid w:val="00A84800"/>
     <w:rPr>
       <w:sz w:val="18"/>
       <w:szCs w:val="18"/>
@@ -1302,7 +1497,7 @@
 </file>
 
 <file path=customXml/itemProps1.xml><?xml version="1.0" encoding="utf-8"?>
-<ds:datastoreItem xmlns:ds="http://schemas.openxmlformats.org/officeDocument/2006/customXml" ds:itemID="{8F34E510-08DA-454E-998D-9D6AED727C7A}">
+<ds:datastoreItem xmlns:ds="http://schemas.openxmlformats.org/officeDocument/2006/customXml" ds:itemID="{AC4A1534-8DFE-4A94-9185-C08C629FCBAD}">
   <ds:schemaRefs>
     <ds:schemaRef ds:uri="http://schemas.openxmlformats.org/officeDocument/2006/bibliography"/>
   </ds:schemaRefs>

</xml_diff>

<commit_message>
完成两个实验写在一个报告中 Signed-off-by: yangxiaoxu <17857318857@163.com>
</commit_message>
<xml_diff>
--- a/MainProj/bin/report/动态油缸试验报告.docx
+++ b/MainProj/bin/report/动态油缸试验报告.docx
@@ -7,56 +7,43 @@
         <w:jc w:val="center"/>
         <w:rPr>
           <w:b/>
-          <w:sz w:val="28"/>
-          <w:szCs w:val="28"/>
+          <w:sz w:val="24"/>
+          <w:szCs w:val="24"/>
         </w:rPr>
       </w:pPr>
       <w:r>
         <w:rPr>
           <w:rFonts w:hint="eastAsia"/>
           <w:b/>
-          <w:sz w:val="28"/>
-          <w:szCs w:val="28"/>
+          <w:sz w:val="24"/>
+          <w:szCs w:val="24"/>
         </w:rPr>
         <w:t>动态油缸试验报告</w:t>
       </w:r>
     </w:p>
     <w:p>
       <w:pPr>
-        <w:pStyle w:val="a3"/>
-        <w:numPr>
-          <w:ilvl w:val="0"/>
-          <w:numId w:val="1"/>
-        </w:numPr>
-        <w:ind w:firstLineChars="0"/>
-      </w:pPr>
-      <w:r>
-        <w:rPr>
-          <w:rFonts w:hint="eastAsia"/>
-        </w:rPr>
-        <w:t>基本信息</w:t>
-      </w:r>
-    </w:p>
-    <w:p>
-      <w:pPr>
-        <w:pStyle w:val="a3"/>
-        <w:ind w:left="360" w:firstLineChars="0" w:firstLine="0"/>
-      </w:pPr>
-      <w:r>
-        <w:rPr>
-          <w:rFonts w:asciiTheme="majorEastAsia" w:eastAsiaTheme="majorEastAsia" w:hAnsiTheme="majorEastAsia"/>
+        <w:jc w:val="center"/>
+        <w:rPr>
+          <w:b/>
+          <w:sz w:val="24"/>
+          <w:szCs w:val="24"/>
+        </w:rPr>
+      </w:pPr>
+      <w:r>
+        <w:rPr>
           <w:noProof/>
         </w:rPr>
         <mc:AlternateContent>
           <mc:Choice Requires="wps">
             <w:drawing>
-              <wp:anchor distT="0" distB="0" distL="114300" distR="114300" simplePos="0" relativeHeight="251659264" behindDoc="0" locked="0" layoutInCell="1" allowOverlap="1">
+              <wp:anchor distT="0" distB="0" distL="114300" distR="114300" simplePos="0" relativeHeight="251659264" behindDoc="0" locked="0" layoutInCell="1" allowOverlap="1" wp14:anchorId="3576FBE4" wp14:editId="30AA38EA">
                 <wp:simplePos x="0" y="0"/>
                 <wp:positionH relativeFrom="column">
-                  <wp:posOffset>25841</wp:posOffset>
+                  <wp:posOffset>15875</wp:posOffset>
                 </wp:positionH>
                 <wp:positionV relativeFrom="paragraph">
-                  <wp:posOffset>105356</wp:posOffset>
+                  <wp:posOffset>148590</wp:posOffset>
                 </wp:positionV>
                 <wp:extent cx="5375081" cy="0"/>
                 <wp:effectExtent l="0" t="0" r="35560" b="19050"/>
@@ -105,7 +92,7 @@
           </mc:Choice>
           <mc:Fallback>
             <w:pict>
-              <v:line w14:anchorId="2118A799" id="直接连接符 1" o:spid="_x0000_s1026" style="position:absolute;left:0;text-align:left;z-index:251659264;visibility:visible;mso-wrap-style:square;mso-width-percent:0;mso-height-percent:0;mso-wrap-distance-left:9pt;mso-wrap-distance-top:0;mso-wrap-distance-right:9pt;mso-wrap-distance-bottom:0;mso-position-horizontal:absolute;mso-position-horizontal-relative:text;mso-position-vertical:absolute;mso-position-vertical-relative:text;mso-width-percent:0;mso-height-percent:0;mso-width-relative:margin;mso-height-relative:margin" from="2.05pt,8.3pt" to="425.3pt,8.3pt" o:gfxdata="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" strokecolor="#5b9bd5 [3204]" strokeweight=".5pt">
+              <v:line w14:anchorId="0277805D" id="直接连接符 1" o:spid="_x0000_s1026" style="position:absolute;left:0;text-align:left;z-index:251659264;visibility:visible;mso-wrap-style:square;mso-width-percent:0;mso-height-percent:0;mso-wrap-distance-left:9pt;mso-wrap-distance-top:0;mso-wrap-distance-right:9pt;mso-wrap-distance-bottom:0;mso-position-horizontal:absolute;mso-position-horizontal-relative:text;mso-position-vertical:absolute;mso-position-vertical-relative:text;mso-width-percent:0;mso-height-percent:0;mso-width-relative:margin;mso-height-relative:margin" from="1.25pt,11.7pt" to="424.5pt,11.7pt" o:gfxdata="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" strokecolor="#5b9bd5 [3204]" strokeweight=".5pt">
                 <v:stroke joinstyle="miter"/>
               </v:line>
             </w:pict>
@@ -115,345 +102,594 @@
     </w:p>
     <w:p>
       <w:pPr>
-        <w:ind w:firstLineChars="600" w:firstLine="1140"/>
-        <w:rPr>
-          <w:rFonts w:ascii="新宋体" w:eastAsia="新宋体" w:cs="新宋体"/>
+        <w:pStyle w:val="a3"/>
+        <w:numPr>
+          <w:ilvl w:val="0"/>
+          <w:numId w:val="2"/>
+        </w:numPr>
+        <w:ind w:firstLineChars="0"/>
+        <w:rPr>
+          <w:rFonts w:asciiTheme="minorEastAsia" w:hAnsiTheme="minorEastAsia"/>
+          <w:sz w:val="24"/>
+          <w:szCs w:val="24"/>
+        </w:rPr>
+      </w:pPr>
+      <w:r>
+        <w:rPr>
+          <w:rFonts w:asciiTheme="minorEastAsia" w:hAnsiTheme="minorEastAsia" w:hint="eastAsia"/>
+          <w:sz w:val="24"/>
+          <w:szCs w:val="24"/>
+        </w:rPr>
+        <w:t>基本信息</w:t>
+      </w:r>
+    </w:p>
+    <w:p>
+      <w:pPr>
+        <w:rPr>
+          <w:rFonts w:asciiTheme="minorEastAsia" w:hAnsiTheme="minorEastAsia" w:cs="新宋体"/>
+          <w:color w:val="000000"/>
+          <w:kern w:val="0"/>
+          <w:sz w:val="24"/>
+          <w:szCs w:val="24"/>
+        </w:rPr>
+      </w:pPr>
+      <w:r>
+        <w:rPr>
+          <w:rFonts w:asciiTheme="minorEastAsia" w:hAnsiTheme="minorEastAsia" w:hint="eastAsia"/>
+          <w:sz w:val="24"/>
+          <w:szCs w:val="24"/>
+        </w:rPr>
+        <w:t>试验类别</w:t>
+      </w:r>
+    </w:p>
+    <w:p>
+      <w:pPr>
+        <w:ind w:firstLineChars="150" w:firstLine="360"/>
+        <w:rPr>
+          <w:rFonts w:asciiTheme="minorEastAsia" w:hAnsiTheme="minorEastAsia" w:cs="新宋体"/>
+          <w:color w:val="000000"/>
+          <w:kern w:val="0"/>
+          <w:sz w:val="24"/>
+          <w:szCs w:val="24"/>
+        </w:rPr>
+      </w:pPr>
+      <w:r>
+        <w:rPr>
+          <w:rFonts w:asciiTheme="minorEastAsia" w:hAnsiTheme="minorEastAsia" w:cs="新宋体" w:hint="eastAsia"/>
+          <w:color w:val="000000"/>
+          <w:kern w:val="0"/>
+          <w:sz w:val="24"/>
+          <w:szCs w:val="24"/>
+        </w:rPr>
+        <w:t>操作人员</w:t>
+      </w:r>
+      <w:r>
+        <w:rPr>
+          <w:rFonts w:asciiTheme="minorEastAsia" w:hAnsiTheme="minorEastAsia" w:cs="新宋体" w:hint="eastAsia"/>
+          <w:color w:val="000000"/>
+          <w:kern w:val="0"/>
+          <w:sz w:val="24"/>
+          <w:szCs w:val="24"/>
+        </w:rPr>
+        <w:t xml:space="preserve"> </w:t>
+      </w:r>
+      <w:r>
+        <w:rPr>
+          <w:rFonts w:asciiTheme="minorEastAsia" w:hAnsiTheme="minorEastAsia" w:cs="新宋体"/>
+          <w:color w:val="000000"/>
+          <w:kern w:val="0"/>
+          <w:sz w:val="24"/>
+          <w:szCs w:val="24"/>
+        </w:rPr>
+        <w:t xml:space="preserve">                                          </w:t>
+      </w:r>
+      <w:r>
+        <w:rPr>
+          <w:rFonts w:asciiTheme="minorEastAsia" w:hAnsiTheme="minorEastAsia" w:cs="新宋体"/>
+          <w:color w:val="000000"/>
+          <w:kern w:val="0"/>
+          <w:sz w:val="24"/>
+          <w:szCs w:val="24"/>
+        </w:rPr>
+        <w:t>"</w:t>
+      </w:r>
+      <w:r>
+        <w:rPr>
+          <w:rFonts w:asciiTheme="minorEastAsia" w:hAnsiTheme="minorEastAsia" w:cs="新宋体"/>
+          <w:color w:val="000000"/>
+          <w:kern w:val="0"/>
+          <w:sz w:val="24"/>
+          <w:szCs w:val="24"/>
+        </w:rPr>
+        <w:t>rrre</w:t>
+      </w:r>
+      <w:r>
+        <w:rPr>
+          <w:rFonts w:asciiTheme="minorEastAsia" w:hAnsiTheme="minorEastAsia" w:cs="新宋体"/>
+          <w:color w:val="000000"/>
+          <w:kern w:val="0"/>
+          <w:sz w:val="24"/>
+          <w:szCs w:val="24"/>
+        </w:rPr>
+        <w:t xml:space="preserve"> </w:t>
+      </w:r>
+      <w:r>
+        <w:rPr>
+          <w:rFonts w:asciiTheme="minorEastAsia" w:hAnsiTheme="minorEastAsia" w:cs="新宋体"/>
+          <w:color w:val="000000"/>
+          <w:kern w:val="0"/>
+          <w:sz w:val="24"/>
+          <w:szCs w:val="24"/>
+        </w:rPr>
+        <w:t>"</w:t>
+      </w:r>
+    </w:p>
+    <w:p>
+      <w:pPr>
+        <w:ind w:firstLineChars="150" w:firstLine="360"/>
+        <w:rPr>
+          <w:rFonts w:asciiTheme="minorEastAsia" w:hAnsiTheme="minorEastAsia" w:cs="新宋体"/>
+          <w:color w:val="000000"/>
+          <w:kern w:val="0"/>
+          <w:sz w:val="24"/>
+          <w:szCs w:val="24"/>
+        </w:rPr>
+      </w:pPr>
+      <w:r>
+        <w:rPr>
+          <w:rFonts w:asciiTheme="minorEastAsia" w:hAnsiTheme="minorEastAsia" w:cs="新宋体" w:hint="eastAsia"/>
+          <w:color w:val="000000"/>
+          <w:kern w:val="0"/>
+          <w:sz w:val="24"/>
+          <w:szCs w:val="24"/>
+        </w:rPr>
+        <w:t>试验日期</w:t>
+      </w:r>
+      <w:r>
+        <w:rPr>
+          <w:rFonts w:asciiTheme="minorEastAsia" w:hAnsiTheme="minorEastAsia" w:cs="新宋体" w:hint="eastAsia"/>
+          <w:color w:val="000000"/>
+          <w:kern w:val="0"/>
+          <w:sz w:val="24"/>
+          <w:szCs w:val="24"/>
+        </w:rPr>
+        <w:t xml:space="preserve"> </w:t>
+      </w:r>
+      <w:r>
+        <w:rPr>
+          <w:rFonts w:asciiTheme="minorEastAsia" w:hAnsiTheme="minorEastAsia" w:cs="新宋体"/>
+          <w:color w:val="000000"/>
+          <w:kern w:val="0"/>
+          <w:sz w:val="24"/>
+          <w:szCs w:val="24"/>
+        </w:rPr>
+        <w:t xml:space="preserve">                                         </w:t>
+      </w:r>
+      <w:r>
+        <w:rPr>
+          <w:rFonts w:asciiTheme="minorEastAsia" w:hAnsiTheme="minorEastAsia" w:cs="新宋体"/>
+          <w:color w:val="000000"/>
+          <w:kern w:val="0"/>
+          <w:sz w:val="24"/>
+          <w:szCs w:val="24"/>
+        </w:rPr>
+        <w:t xml:space="preserve"> </w:t>
+      </w:r>
+      <w:r>
+        <w:rPr>
+          <w:rFonts w:asciiTheme="minorEastAsia" w:hAnsiTheme="minorEastAsia" w:cs="新宋体"/>
+          <w:color w:val="000000"/>
+          <w:kern w:val="0"/>
+          <w:sz w:val="24"/>
+          <w:szCs w:val="24"/>
+        </w:rPr>
+        <w:t xml:space="preserve"> </w:t>
+      </w:r>
+      <w:r>
+        <w:rPr>
+          <w:rFonts w:asciiTheme="minorEastAsia" w:hAnsiTheme="minorEastAsia" w:cs="新宋体"/>
+          <w:color w:val="000000"/>
+          <w:kern w:val="0"/>
+          <w:sz w:val="24"/>
+          <w:szCs w:val="24"/>
+        </w:rPr>
+        <w:t>2019年7月22日</w:t>
+      </w:r>
+    </w:p>
+    <w:p>
+      <w:pPr>
+        <w:ind w:firstLineChars="150" w:firstLine="360"/>
+        <w:rPr>
+          <w:rFonts w:asciiTheme="minorEastAsia" w:hAnsiTheme="minorEastAsia" w:cs="新宋体"/>
+          <w:color w:val="000000"/>
+          <w:kern w:val="0"/>
+          <w:sz w:val="24"/>
+          <w:szCs w:val="24"/>
+        </w:rPr>
+      </w:pPr>
+      <w:r>
+        <w:rPr>
+          <w:rFonts w:asciiTheme="minorEastAsia" w:hAnsiTheme="minorEastAsia" w:cs="新宋体" w:hint="eastAsia"/>
+          <w:color w:val="000000"/>
+          <w:kern w:val="0"/>
+          <w:sz w:val="24"/>
+          <w:szCs w:val="24"/>
+        </w:rPr>
+        <w:t xml:space="preserve">测试试验时间 </w:t>
+      </w:r>
+      <w:r>
+        <w:rPr>
+          <w:rFonts w:asciiTheme="minorEastAsia" w:hAnsiTheme="minorEastAsia" w:cs="新宋体"/>
+          <w:color w:val="000000"/>
+          <w:kern w:val="0"/>
+          <w:sz w:val="24"/>
+          <w:szCs w:val="24"/>
+        </w:rPr>
+        <w:t xml:space="preserve">       </w:t>
+      </w:r>
+      <w:r>
+        <w:rPr>
+          <w:rFonts w:asciiTheme="minorEastAsia" w:hAnsiTheme="minorEastAsia" w:cs="新宋体"/>
+          <w:color w:val="000000"/>
+          <w:kern w:val="0"/>
+          <w:sz w:val="24"/>
+          <w:szCs w:val="24"/>
+        </w:rPr>
+        <w:t xml:space="preserve">                                </w:t>
+      </w:r>
+      <w:r>
+        <w:rPr>
+          <w:rFonts w:asciiTheme="minorEastAsia" w:hAnsiTheme="minorEastAsia" w:cs="新宋体"/>
+          <w:color w:val="000000"/>
+          <w:kern w:val="0"/>
+          <w:sz w:val="24"/>
+          <w:szCs w:val="24"/>
+        </w:rPr>
+        <w:t>0s</w:t>
+      </w:r>
+    </w:p>
+    <w:p>
+      <w:pPr>
+        <w:pStyle w:val="a3"/>
+        <w:numPr>
+          <w:ilvl w:val="0"/>
+          <w:numId w:val="2"/>
+        </w:numPr>
+        <w:ind w:firstLineChars="0"/>
+        <w:rPr>
+          <w:rFonts w:asciiTheme="minorEastAsia" w:hAnsiTheme="minorEastAsia" w:cs="新宋体"/>
+          <w:color w:val="000000"/>
+          <w:kern w:val="0"/>
+          <w:sz w:val="24"/>
+          <w:szCs w:val="24"/>
+        </w:rPr>
+      </w:pPr>
+      <w:r>
+        <w:rPr>
+          <w:rFonts w:asciiTheme="minorEastAsia" w:hAnsiTheme="minorEastAsia" w:cs="新宋体" w:hint="eastAsia"/>
+          <w:color w:val="000000"/>
+          <w:kern w:val="0"/>
+          <w:sz w:val="24"/>
+          <w:szCs w:val="24"/>
+        </w:rPr>
+        <w:t>被检测液压缸特征</w:t>
+      </w:r>
+    </w:p>
+    <w:p>
+      <w:pPr>
+        <w:ind w:firstLineChars="150" w:firstLine="360"/>
+        <w:rPr>
+          <w:rFonts w:asciiTheme="minorEastAsia" w:hAnsiTheme="minorEastAsia" w:cs="新宋体"/>
+          <w:color w:val="000000"/>
+          <w:kern w:val="0"/>
+          <w:sz w:val="24"/>
+          <w:szCs w:val="24"/>
+        </w:rPr>
+      </w:pPr>
+      <w:r>
+        <w:rPr>
+          <w:rFonts w:asciiTheme="minorEastAsia" w:hAnsiTheme="minorEastAsia" w:cs="新宋体" w:hint="eastAsia"/>
+          <w:color w:val="000000"/>
+          <w:kern w:val="0"/>
+          <w:sz w:val="24"/>
+          <w:szCs w:val="24"/>
+        </w:rPr>
+        <w:t xml:space="preserve">油缸大腔启动压力 </w:t>
+      </w:r>
+      <w:r>
+        <w:rPr>
+          <w:rFonts w:asciiTheme="minorEastAsia" w:hAnsiTheme="minorEastAsia" w:cs="新宋体"/>
+          <w:color w:val="000000"/>
+          <w:kern w:val="0"/>
+          <w:sz w:val="24"/>
+          <w:szCs w:val="24"/>
+        </w:rPr>
+        <w:t xml:space="preserve">                          </w:t>
+      </w:r>
+      <w:r>
+        <w:rPr>
+          <w:rFonts w:asciiTheme="minorEastAsia" w:hAnsiTheme="minorEastAsia" w:cs="新宋体"/>
+          <w:color w:val="000000"/>
+          <w:kern w:val="0"/>
+          <w:sz w:val="24"/>
+          <w:szCs w:val="24"/>
+        </w:rPr>
+        <w:t xml:space="preserve">      </w:t>
+      </w:r>
+      <w:r>
+        <w:rPr>
+          <w:rFonts w:asciiTheme="minorEastAsia" w:hAnsiTheme="minorEastAsia" w:cs="新宋体"/>
+          <w:color w:val="000000"/>
+          <w:kern w:val="0"/>
+          <w:sz w:val="24"/>
+          <w:szCs w:val="24"/>
+        </w:rPr>
+        <w:t xml:space="preserve">   </w:t>
+      </w:r>
+      <w:r>
+        <w:rPr>
+          <w:rFonts w:asciiTheme="minorEastAsia" w:hAnsiTheme="minorEastAsia" w:cs="新宋体"/>
+          <w:color w:val="000000"/>
+          <w:kern w:val="0"/>
+          <w:sz w:val="24"/>
+          <w:szCs w:val="24"/>
+        </w:rPr>
+        <w:t>0MPa</w:t>
+      </w:r>
+    </w:p>
+    <w:p>
+      <w:pPr>
+        <w:ind w:firstLineChars="150" w:firstLine="360"/>
+        <w:rPr>
+          <w:rFonts w:asciiTheme="minorEastAsia" w:hAnsiTheme="minorEastAsia" w:cs="新宋体"/>
+          <w:color w:val="000000"/>
+          <w:kern w:val="0"/>
+          <w:sz w:val="24"/>
+          <w:szCs w:val="24"/>
+        </w:rPr>
+      </w:pPr>
+      <w:r>
+        <w:rPr>
+          <w:rFonts w:asciiTheme="minorEastAsia" w:hAnsiTheme="minorEastAsia" w:cs="新宋体" w:hint="eastAsia"/>
+          <w:color w:val="000000"/>
+          <w:kern w:val="0"/>
+          <w:sz w:val="24"/>
+          <w:szCs w:val="24"/>
+        </w:rPr>
+        <w:t xml:space="preserve">油缸小腔启动压力 </w:t>
+      </w:r>
+      <w:r>
+        <w:rPr>
+          <w:rFonts w:asciiTheme="minorEastAsia" w:hAnsiTheme="minorEastAsia" w:cs="新宋体"/>
+          <w:color w:val="000000"/>
+          <w:kern w:val="0"/>
+          <w:sz w:val="24"/>
+          <w:szCs w:val="24"/>
+        </w:rPr>
+        <w:t xml:space="preserve">               </w:t>
+      </w:r>
+      <w:r>
+        <w:rPr>
+          <w:rFonts w:asciiTheme="minorEastAsia" w:hAnsiTheme="minorEastAsia" w:cs="新宋体"/>
+          <w:color w:val="000000"/>
+          <w:kern w:val="0"/>
+          <w:sz w:val="24"/>
+          <w:szCs w:val="24"/>
+        </w:rPr>
+        <w:t xml:space="preserve">         </w:t>
+      </w:r>
+      <w:r>
+        <w:rPr>
+          <w:rFonts w:asciiTheme="minorEastAsia" w:hAnsiTheme="minorEastAsia" w:cs="新宋体"/>
+          <w:color w:val="000000"/>
+          <w:kern w:val="0"/>
+          <w:sz w:val="24"/>
+          <w:szCs w:val="24"/>
+        </w:rPr>
+        <w:t xml:space="preserve">         </w:t>
+      </w:r>
+      <w:r>
+        <w:rPr>
+          <w:rFonts w:asciiTheme="minorEastAsia" w:hAnsiTheme="minorEastAsia" w:cs="新宋体"/>
+          <w:color w:val="000000"/>
+          <w:kern w:val="0"/>
+          <w:sz w:val="24"/>
+          <w:szCs w:val="24"/>
+        </w:rPr>
+        <w:t xml:space="preserve"> </w:t>
+      </w:r>
+      <w:r>
+        <w:rPr>
+          <w:rFonts w:asciiTheme="minorEastAsia" w:hAnsiTheme="minorEastAsia" w:cs="新宋体"/>
+          <w:color w:val="000000"/>
+          <w:kern w:val="0"/>
+          <w:sz w:val="24"/>
+          <w:szCs w:val="24"/>
+        </w:rPr>
+        <w:t xml:space="preserve"> </w:t>
+      </w:r>
+      <w:r>
+        <w:rPr>
+          <w:rFonts w:asciiTheme="minorEastAsia" w:hAnsiTheme="minorEastAsia" w:cs="新宋体"/>
+          <w:color w:val="000000"/>
+          <w:kern w:val="0"/>
+          <w:sz w:val="24"/>
+          <w:szCs w:val="24"/>
+        </w:rPr>
+        <w:t>0MPa</w:t>
+      </w:r>
+    </w:p>
+    <w:p>
+      <w:pPr>
+        <w:pStyle w:val="a3"/>
+        <w:ind w:left="360" w:firstLineChars="0" w:firstLine="0"/>
+        <w:rPr>
+          <w:rFonts w:asciiTheme="minorEastAsia" w:hAnsiTheme="minorEastAsia" w:cs="新宋体"/>
+          <w:color w:val="000000"/>
+          <w:kern w:val="0"/>
+          <w:sz w:val="24"/>
+          <w:szCs w:val="24"/>
+        </w:rPr>
+      </w:pPr>
+      <w:r>
+        <w:rPr>
+          <w:rFonts w:asciiTheme="minorEastAsia" w:hAnsiTheme="minorEastAsia" w:cs="新宋体" w:hint="eastAsia"/>
+          <w:color w:val="000000"/>
+          <w:kern w:val="0"/>
+          <w:sz w:val="24"/>
+          <w:szCs w:val="24"/>
+        </w:rPr>
+        <w:t>缸内泄漏量</w:t>
+      </w:r>
+      <w:r>
+        <w:rPr>
+          <w:rFonts w:asciiTheme="minorEastAsia" w:hAnsiTheme="minorEastAsia" w:cs="新宋体"/>
+          <w:color w:val="000000"/>
+          <w:kern w:val="0"/>
+          <w:sz w:val="24"/>
+          <w:szCs w:val="24"/>
+        </w:rPr>
+        <w:t xml:space="preserve"> </w:t>
+      </w:r>
+      <w:r>
+        <w:rPr>
+          <w:rFonts w:asciiTheme="minorEastAsia" w:hAnsiTheme="minorEastAsia" w:cs="新宋体"/>
+          <w:color w:val="000000"/>
+          <w:kern w:val="0"/>
+          <w:sz w:val="24"/>
+          <w:szCs w:val="24"/>
+        </w:rPr>
+        <w:t xml:space="preserve"> </w:t>
+      </w:r>
+      <w:r>
+        <w:rPr>
+          <w:rFonts w:asciiTheme="minorEastAsia" w:hAnsiTheme="minorEastAsia" w:cs="新宋体"/>
+          <w:color w:val="000000"/>
+          <w:kern w:val="0"/>
+          <w:sz w:val="24"/>
+          <w:szCs w:val="24"/>
+        </w:rPr>
+        <w:t xml:space="preserve">                                       </w:t>
+      </w:r>
+      <w:r>
+        <w:rPr>
+          <w:rFonts w:asciiTheme="minorEastAsia" w:hAnsiTheme="minorEastAsia" w:cs="新宋体"/>
+          <w:color w:val="000000"/>
+          <w:kern w:val="0"/>
+          <w:sz w:val="24"/>
+          <w:szCs w:val="24"/>
+        </w:rPr>
+        <w:t xml:space="preserve"> </w:t>
+      </w:r>
+      <w:r>
+        <w:rPr>
+          <w:rFonts w:asciiTheme="minorEastAsia" w:hAnsiTheme="minorEastAsia" w:cs="新宋体"/>
+          <w:color w:val="000000"/>
+          <w:kern w:val="0"/>
+          <w:sz w:val="24"/>
+          <w:szCs w:val="24"/>
+        </w:rPr>
+        <w:t>$</w:t>
+      </w:r>
+      <w:r>
+        <w:rPr>
+          <w:rFonts w:asciiTheme="minorEastAsia" w:hAnsiTheme="minorEastAsia" w:cs="新宋体" w:hint="eastAsia"/>
+          <w:color w:val="000000"/>
+          <w:kern w:val="0"/>
+          <w:sz w:val="24"/>
+          <w:szCs w:val="24"/>
+        </w:rPr>
+        <w:t>缸内泄漏量</w:t>
+      </w:r>
+      <w:r>
+        <w:rPr>
+          <w:rFonts w:asciiTheme="minorEastAsia" w:hAnsiTheme="minorEastAsia" w:cs="新宋体"/>
+          <w:color w:val="000000"/>
+          <w:kern w:val="0"/>
+          <w:sz w:val="24"/>
+          <w:szCs w:val="24"/>
+        </w:rPr>
+        <w:t>$</w:t>
+      </w:r>
+      <w:r>
+        <w:rPr>
+          <w:rFonts w:asciiTheme="minorEastAsia" w:hAnsiTheme="minorEastAsia" w:cs="新宋体"/>
+          <w:color w:val="000000"/>
+          <w:kern w:val="0"/>
+          <w:sz w:val="24"/>
+          <w:szCs w:val="24"/>
+        </w:rPr>
+        <w:t xml:space="preserve"> </w:t>
+      </w:r>
+      <w:r>
+        <w:rPr>
+          <w:rFonts w:asciiTheme="minorEastAsia" w:hAnsiTheme="minorEastAsia" w:cs="新宋体"/>
+          <w:color w:val="000000"/>
+          <w:kern w:val="0"/>
+          <w:sz w:val="24"/>
+          <w:szCs w:val="24"/>
+        </w:rPr>
+        <w:t xml:space="preserve">  </w:t>
+      </w:r>
+    </w:p>
+    <w:p>
+      <w:pPr>
+        <w:pStyle w:val="a3"/>
+        <w:numPr>
+          <w:ilvl w:val="0"/>
+          <w:numId w:val="2"/>
+        </w:numPr>
+        <w:ind w:firstLineChars="0"/>
+        <w:rPr>
+          <w:rFonts w:asciiTheme="minorEastAsia" w:hAnsiTheme="minorEastAsia"/>
+          <w:sz w:val="24"/>
+          <w:szCs w:val="24"/>
+        </w:rPr>
+      </w:pPr>
+      <w:r>
+        <w:rPr>
+          <w:rFonts w:asciiTheme="minorEastAsia" w:hAnsiTheme="minorEastAsia" w:hint="eastAsia"/>
+          <w:sz w:val="24"/>
+          <w:szCs w:val="24"/>
+        </w:rPr>
+        <w:t>试</w:t>
+      </w:r>
+      <w:r>
+        <w:rPr>
+          <w:rFonts w:asciiTheme="minorEastAsia" w:hAnsiTheme="minorEastAsia" w:hint="eastAsia"/>
+          <w:sz w:val="24"/>
+          <w:szCs w:val="24"/>
+        </w:rPr>
+        <w:t>验项目</w:t>
+      </w:r>
+      <w:r>
+        <w:rPr>
+          <w:rFonts w:asciiTheme="minorEastAsia" w:hAnsiTheme="minorEastAsia" w:hint="eastAsia"/>
+          <w:sz w:val="24"/>
+          <w:szCs w:val="24"/>
+        </w:rPr>
+        <w:t>曲线图</w:t>
+      </w:r>
+    </w:p>
+    <w:p>
+      <w:pPr>
+        <w:jc w:val="center"/>
+        <w:rPr>
+          <w:rFonts w:asciiTheme="minorEastAsia" w:hAnsiTheme="minorEastAsia" w:cs="新宋体"/>
           <w:color w:val="A31515"/>
           <w:kern w:val="0"/>
-          <w:sz w:val="19"/>
-          <w:szCs w:val="19"/>
-        </w:rPr>
-      </w:pPr>
-      <w:r>
-        <w:rPr>
-          <w:rFonts w:ascii="新宋体" w:eastAsia="新宋体" w:cs="新宋体" w:hint="eastAsia"/>
-          <w:color w:val="000000"/>
-          <w:kern w:val="0"/>
-          <w:sz w:val="19"/>
-          <w:szCs w:val="19"/>
-        </w:rPr>
-        <w:t xml:space="preserve">人员名字 </w:t>
-      </w:r>
-      <w:r>
-        <w:rPr>
-          <w:rFonts w:ascii="新宋体" w:eastAsia="新宋体" w:cs="新宋体"/>
-          <w:color w:val="000000"/>
-          <w:kern w:val="0"/>
-          <w:sz w:val="19"/>
-          <w:szCs w:val="19"/>
-        </w:rPr>
-        <w:t xml:space="preserve">                                               </w:t>
-      </w:r>
-      <w:r>
-        <w:rPr>
-          <w:rFonts w:ascii="新宋体" w:eastAsia="新宋体" w:cs="新宋体"/>
-          <w:color w:val="A31515"/>
-          <w:kern w:val="0"/>
-          <w:sz w:val="19"/>
-          <w:szCs w:val="19"/>
-        </w:rPr>
-        <w:t>"</w:t>
-      </w:r>
-      <w:r>
-        <w:rPr>
-          <w:rFonts w:ascii="新宋体" w:eastAsia="新宋体" w:cs="新宋体"/>
-          <w:color w:val="A31515"/>
-          <w:kern w:val="0"/>
-          <w:sz w:val="19"/>
-          <w:szCs w:val="19"/>
-        </w:rPr>
-        <w:t>xiaowang</w:t>
-      </w:r>
-      <w:r>
-        <w:rPr>
-          <w:rFonts w:ascii="新宋体" w:eastAsia="新宋体" w:cs="新宋体"/>
-          <w:color w:val="A31515"/>
-          <w:kern w:val="0"/>
-          <w:sz w:val="19"/>
-          <w:szCs w:val="19"/>
-        </w:rPr>
-        <w:t>"</w:t>
-      </w:r>
-    </w:p>
-    <w:p>
-      <w:pPr>
-        <w:ind w:firstLineChars="600" w:firstLine="1140"/>
-        <w:rPr>
-          <w:rFonts w:ascii="新宋体" w:eastAsia="新宋体" w:cs="新宋体"/>
-          <w:color w:val="000000"/>
-          <w:kern w:val="0"/>
-          <w:sz w:val="19"/>
-          <w:szCs w:val="19"/>
-        </w:rPr>
-      </w:pPr>
-      <w:r>
-        <w:rPr>
-          <w:rFonts w:ascii="新宋体" w:eastAsia="新宋体" w:cs="新宋体" w:hint="eastAsia"/>
-          <w:color w:val="000000"/>
-          <w:kern w:val="0"/>
-          <w:sz w:val="19"/>
-          <w:szCs w:val="19"/>
-        </w:rPr>
-        <w:t>实验时间</w:t>
-      </w:r>
-      <w:r>
-        <w:rPr>
-          <w:rFonts w:ascii="新宋体" w:eastAsia="新宋体" w:cs="新宋体" w:hint="eastAsia"/>
-          <w:color w:val="000000"/>
-          <w:kern w:val="0"/>
-          <w:sz w:val="19"/>
-          <w:szCs w:val="19"/>
-        </w:rPr>
-        <w:t xml:space="preserve"> </w:t>
-      </w:r>
-      <w:r>
-        <w:rPr>
-          <w:rFonts w:ascii="新宋体" w:eastAsia="新宋体" w:cs="新宋体"/>
-          <w:color w:val="000000"/>
-          <w:kern w:val="0"/>
-          <w:sz w:val="19"/>
-          <w:szCs w:val="19"/>
-        </w:rPr>
-        <w:t xml:space="preserve">                                                </w:t>
-      </w:r>
-      <w:r>
-        <w:rPr>
-          <w:rFonts w:ascii="新宋体" w:eastAsia="新宋体" w:cs="新宋体"/>
-          <w:color w:val="A31515"/>
-          <w:kern w:val="0"/>
-          <w:sz w:val="19"/>
-          <w:szCs w:val="19"/>
-        </w:rPr>
-        <w:t>2019年7月22日</w:t>
-      </w:r>
-    </w:p>
-    <w:p>
-      <w:pPr>
-        <w:ind w:firstLineChars="600" w:firstLine="1140"/>
-        <w:rPr>
-          <w:rFonts w:ascii="新宋体" w:eastAsia="新宋体" w:cs="新宋体"/>
-          <w:color w:val="A31515"/>
-          <w:kern w:val="0"/>
-          <w:sz w:val="19"/>
-          <w:szCs w:val="19"/>
-        </w:rPr>
-      </w:pPr>
-      <w:r>
-        <w:rPr>
-          <w:rFonts w:ascii="新宋体" w:eastAsia="新宋体" w:cs="新宋体" w:hint="eastAsia"/>
-          <w:color w:val="000000"/>
-          <w:kern w:val="0"/>
-          <w:sz w:val="19"/>
-          <w:szCs w:val="19"/>
-        </w:rPr>
-        <w:t xml:space="preserve">测试试验时间 </w:t>
-      </w:r>
-      <w:r>
-        <w:rPr>
-          <w:rFonts w:ascii="新宋体" w:eastAsia="新宋体" w:cs="新宋体"/>
-          <w:color w:val="000000"/>
-          <w:kern w:val="0"/>
-          <w:sz w:val="19"/>
-          <w:szCs w:val="19"/>
-        </w:rPr>
-        <w:t xml:space="preserve">                                          </w:t>
-      </w:r>
-      <w:r>
-        <w:rPr>
-          <w:rFonts w:ascii="新宋体" w:eastAsia="新宋体" w:cs="新宋体"/>
-          <w:color w:val="A31515"/>
-          <w:kern w:val="0"/>
-          <w:sz w:val="19"/>
-          <w:szCs w:val="19"/>
-        </w:rPr>
-        <w:t>0s</w:t>
-      </w:r>
-    </w:p>
-    <w:p>
-      <w:pPr>
-        <w:ind w:firstLineChars="600" w:firstLine="1140"/>
-        <w:rPr>
-          <w:rFonts w:ascii="新宋体" w:eastAsia="新宋体" w:cs="新宋体"/>
-          <w:color w:val="A31515"/>
-          <w:kern w:val="0"/>
-          <w:sz w:val="19"/>
-          <w:szCs w:val="19"/>
-        </w:rPr>
-      </w:pPr>
-      <w:r>
-        <w:rPr>
-          <w:rFonts w:ascii="新宋体" w:eastAsia="新宋体" w:cs="新宋体" w:hint="eastAsia"/>
-          <w:color w:val="000000"/>
-          <w:kern w:val="0"/>
-          <w:sz w:val="19"/>
-          <w:szCs w:val="19"/>
-        </w:rPr>
-        <w:t xml:space="preserve">试验最大压力 </w:t>
-      </w:r>
-      <w:r>
-        <w:rPr>
-          <w:rFonts w:ascii="新宋体" w:eastAsia="新宋体" w:cs="新宋体"/>
-          <w:color w:val="000000"/>
-          <w:kern w:val="0"/>
-          <w:sz w:val="19"/>
-          <w:szCs w:val="19"/>
-        </w:rPr>
-        <w:t xml:space="preserve">                                          </w:t>
-      </w:r>
-      <w:r>
-        <w:rPr>
-          <w:rFonts w:ascii="新宋体" w:eastAsia="新宋体" w:cs="新宋体"/>
-          <w:color w:val="A31515"/>
-          <w:kern w:val="0"/>
-          <w:sz w:val="19"/>
-          <w:szCs w:val="19"/>
-        </w:rPr>
-        <w:t>0MPa</w:t>
-      </w:r>
-    </w:p>
-    <w:p>
-      <w:pPr>
-        <w:ind w:firstLineChars="600" w:firstLine="1260"/>
-      </w:pPr>
-    </w:p>
-    <w:p>
-      <w:r>
-        <w:t>2.</w:t>
-      </w:r>
-      <w:r>
-        <w:rPr>
-          <w:rFonts w:hint="eastAsia"/>
-        </w:rPr>
-        <w:t>动态油缸位移</w:t>
-      </w:r>
-      <w:r>
-        <w:rPr>
-          <w:rFonts w:hint="eastAsia"/>
-        </w:rPr>
-        <w:t>-</w:t>
-      </w:r>
-      <w:r>
-        <w:rPr>
-          <w:rFonts w:hint="eastAsia"/>
-        </w:rPr>
-        <w:t>时间曲线</w:t>
-      </w:r>
-    </w:p>
-    <w:p>
-      <w:pPr>
-        <w:jc w:val="center"/>
-        <w:rPr>
-          <w:rFonts w:ascii="新宋体" w:eastAsia="新宋体" w:cs="新宋体"/>
-          <w:color w:val="A31515"/>
-          <w:kern w:val="0"/>
-          <w:sz w:val="19"/>
-          <w:szCs w:val="19"/>
-        </w:rPr>
-      </w:pPr>
-      <w:r>
-        <w:rPr>
-          <w:rFonts w:ascii="新宋体" w:eastAsia="新宋体" w:cs="新宋体"/>
-          <w:color w:val="A31515"/>
-          <w:kern w:val="0"/>
-          <w:sz w:val="19"/>
-          <w:szCs w:val="19"/>
-        </w:rPr>
-        <w:t>$</w:t>
-      </w:r>
-      <w:r>
-        <w:rPr>
-          <w:rFonts w:ascii="新宋体" w:eastAsia="新宋体" w:cs="新宋体" w:hint="eastAsia"/>
-          <w:color w:val="A31515"/>
-          <w:kern w:val="0"/>
-          <w:sz w:val="19"/>
-          <w:szCs w:val="19"/>
-        </w:rPr>
-        <w:t>动态油缸位移时间曲线</w:t>
-      </w:r>
-      <w:r>
-        <w:rPr>
-          <w:rFonts w:ascii="新宋体" w:eastAsia="新宋体" w:cs="新宋体"/>
-          <w:color w:val="A31515"/>
-          <w:kern w:val="0"/>
-          <w:sz w:val="19"/>
-          <w:szCs w:val="19"/>
-        </w:rPr>
-        <w:t>$</w:t>
-      </w:r>
-    </w:p>
-    <w:p>
-      <w:pPr>
-        <w:jc w:val="center"/>
-      </w:pPr>
-      <w:r>
-        <w:rPr>
-          <w:rFonts w:hint="eastAsia"/>
-        </w:rPr>
-        <w:t>位移</w:t>
-      </w:r>
-      <w:r>
-        <w:rPr>
-          <w:rFonts w:hint="eastAsia"/>
-        </w:rPr>
-        <w:t>-</w:t>
-      </w:r>
-      <w:r>
-        <w:rPr>
-          <w:rFonts w:hint="eastAsia"/>
-        </w:rPr>
-        <w:t>时间曲线</w:t>
-      </w:r>
-    </w:p>
-    <w:p>
-      <w:pPr>
-        <w:jc w:val="center"/>
-      </w:pPr>
-    </w:p>
-    <w:p>
-      <w:r>
-        <w:t>3.</w:t>
-      </w:r>
-      <w:r>
-        <w:rPr>
-          <w:rFonts w:hint="eastAsia"/>
-        </w:rPr>
-        <w:t xml:space="preserve"> </w:t>
-      </w:r>
-      <w:r>
-        <w:rPr>
-          <w:rFonts w:hint="eastAsia"/>
-        </w:rPr>
-        <w:t>动态油缸</w:t>
-      </w:r>
-      <w:r>
-        <w:rPr>
-          <w:rFonts w:hint="eastAsia"/>
-          <w:szCs w:val="21"/>
-        </w:rPr>
-        <w:t>负载效率特性曲线</w:t>
-      </w:r>
-    </w:p>
-    <w:p>
-      <w:pPr>
-        <w:ind w:firstLineChars="1600" w:firstLine="3040"/>
-        <w:rPr>
-          <w:rFonts w:ascii="新宋体" w:eastAsia="新宋体" w:cs="新宋体"/>
-          <w:color w:val="A31515"/>
-          <w:kern w:val="0"/>
-          <w:sz w:val="19"/>
-          <w:szCs w:val="19"/>
-        </w:rPr>
-      </w:pPr>
-      <w:bookmarkStart w:id="0" w:name="_GoBack"/>
-      <w:bookmarkEnd w:id="0"/>
-      <w:r>
-        <w:rPr>
-          <w:rFonts w:ascii="新宋体" w:eastAsia="新宋体" w:cs="新宋体"/>
+          <w:sz w:val="24"/>
+          <w:szCs w:val="24"/>
+        </w:rPr>
+      </w:pPr>
+      <w:r>
+        <w:rPr>
+          <w:rFonts w:asciiTheme="minorEastAsia" w:hAnsiTheme="minorEastAsia" w:cs="新宋体"/>
           <w:noProof/>
           <w:color w:val="A31515"/>
           <w:kern w:val="0"/>
-          <w:sz w:val="19"/>
-          <w:szCs w:val="19"/>
+          <w:sz w:val="24"/>
+          <w:szCs w:val="24"/>
         </w:rPr>
         <w:drawing>
           <wp:inline distT="0" distB="0" distL="0" distR="0">
@@ -498,94 +734,146 @@
     </w:p>
     <w:p>
       <w:pPr>
-        <w:ind w:firstLineChars="1600" w:firstLine="3040"/>
-        <w:rPr>
-          <w:rFonts w:ascii="新宋体" w:eastAsia="新宋体" w:cs="新宋体"/>
+        <w:jc w:val="center"/>
+        <w:rPr>
+          <w:rFonts w:asciiTheme="minorEastAsia" w:hAnsiTheme="minorEastAsia"/>
+          <w:sz w:val="24"/>
+          <w:szCs w:val="24"/>
+        </w:rPr>
+      </w:pPr>
+      <w:r>
+        <w:rPr>
+          <w:rFonts w:asciiTheme="minorEastAsia" w:hAnsiTheme="minorEastAsia" w:hint="eastAsia"/>
+          <w:sz w:val="24"/>
+          <w:szCs w:val="24"/>
+        </w:rPr>
+        <w:t>位移-时间曲线</w:t>
+      </w:r>
+    </w:p>
+    <w:p>
+      <w:pPr>
+        <w:jc w:val="center"/>
+        <w:rPr>
+          <w:rFonts w:asciiTheme="minorEastAsia" w:hAnsiTheme="minorEastAsia"/>
+          <w:sz w:val="24"/>
+          <w:szCs w:val="24"/>
+        </w:rPr>
+      </w:pPr>
+    </w:p>
+    <w:p>
+      <w:pPr>
+        <w:jc w:val="center"/>
+        <w:rPr>
+          <w:rFonts w:asciiTheme="minorEastAsia" w:hAnsiTheme="minorEastAsia" w:cs="新宋体"/>
           <w:color w:val="A31515"/>
           <w:kern w:val="0"/>
-          <w:sz w:val="19"/>
-          <w:szCs w:val="19"/>
-        </w:rPr>
-      </w:pPr>
-    </w:p>
-    <w:p>
-      <w:pPr>
-        <w:jc w:val="left"/>
-      </w:pPr>
-      <w:r>
-        <w:rPr>
-          <w:rFonts w:hint="eastAsia"/>
-        </w:rPr>
-        <w:t xml:space="preserve">   </w:t>
-      </w:r>
-      <w:r>
-        <w:t xml:space="preserve">   </w:t>
-      </w:r>
-      <w:r>
-        <w:rPr>
-          <w:rFonts w:hint="eastAsia"/>
-        </w:rPr>
-        <w:t>W=WY1</w:t>
-      </w:r>
-      <w:r>
-        <w:rPr>
-          <w:rFonts w:hint="eastAsia"/>
-        </w:rPr>
-        <w:t>测力计读取的数值</w:t>
-      </w:r>
-    </w:p>
-    <w:p>
-      <w:pPr>
-        <w:jc w:val="left"/>
-      </w:pPr>
-      <w:r>
-        <w:rPr>
-          <w:rFonts w:hint="eastAsia"/>
-        </w:rPr>
-        <w:t xml:space="preserve">      P=PS1</w:t>
-      </w:r>
-      <w:r>
-        <w:rPr>
-          <w:rFonts w:hint="eastAsia"/>
-        </w:rPr>
-        <w:t>或</w:t>
-      </w:r>
-      <w:r>
-        <w:rPr>
-          <w:rFonts w:hint="eastAsia"/>
-        </w:rPr>
-        <w:t>PS2</w:t>
-      </w:r>
-      <w:r>
-        <w:rPr>
-          <w:rFonts w:hint="eastAsia"/>
-        </w:rPr>
-        <w:t>读取的压力数值</w:t>
-      </w:r>
-    </w:p>
-    <w:p>
-      <w:pPr>
-        <w:jc w:val="left"/>
-      </w:pPr>
-      <w:r>
-        <w:rPr>
-          <w:rFonts w:hint="eastAsia"/>
-        </w:rPr>
-        <w:t xml:space="preserve">      A=</w:t>
-      </w:r>
-      <w:r>
-        <w:rPr>
-          <w:rFonts w:hint="eastAsia"/>
-        </w:rPr>
-        <w:t>液压缸小腔或大腔减去小腔的面积</w:t>
+          <w:sz w:val="24"/>
+          <w:szCs w:val="24"/>
+        </w:rPr>
+      </w:pPr>
+      <w:bookmarkStart w:id="0" w:name="_GoBack"/>
+      <w:bookmarkEnd w:id="0"/>
+      <w:r>
+        <w:rPr>
+          <w:rFonts w:asciiTheme="minorEastAsia" w:hAnsiTheme="minorEastAsia" w:cs="新宋体"/>
+          <w:noProof/>
+          <w:color w:val="A31515"/>
+          <w:kern w:val="0"/>
+          <w:sz w:val="24"/>
+          <w:szCs w:val="24"/>
+        </w:rPr>
+        <w:drawing>
+          <wp:inline distT="0" distB="0" distL="0" distR="0">
+            <wp:extent cx="5274310" cy="2999105"/>
+            <wp:effectExtent l="0" t="0" r="2540" b="0"/>
+            <wp:docPr id="3" name="图片 3"/>
+            <wp:cNvGraphicFramePr/>
+            <a:graphic xmlns:a="http://schemas.openxmlformats.org/drawingml/2006/main">
+              <a:graphicData uri="http://schemas.openxmlformats.org/drawingml/2006/picture">
+                <pic:pic xmlns:pic="http://schemas.openxmlformats.org/drawingml/2006/picture">
+                  <pic:nvPicPr>
+                    <pic:cNvPr id="3" name=""/>
+                    <pic:cNvPicPr/>
+                  </pic:nvPicPr>
+                  <pic:blipFill>
+                    <a:blip r:embed="rId9">
+                      <a:extLst>
+                        <a:ext uri="{28A0092B-C50C-407E-A947-70E740481C1C}">
+                          <a14:useLocalDpi xmlns:a14="http://schemas.microsoft.com/office/drawing/2010/main" val="0"/>
+                        </a:ext>
+                      </a:extLst>
+                    </a:blip>
+                    <a:stretch>
+                      <a:fillRect/>
+                    </a:stretch>
+                  </pic:blipFill>
+                  <pic:spPr>
+                    <a:xfrm>
+                      <a:off x="0" y="0"/>
+                      <a:ext cx="5274310" cy="2999105"/>
+                    </a:xfrm>
+                    <a:prstGeom prst="rect">
+                      <a:avLst/>
+                    </a:prstGeom>
+                  </pic:spPr>
+                </pic:pic>
+              </a:graphicData>
+            </a:graphic>
+          </wp:inline>
+        </w:drawing>
+      </w:r>
+    </w:p>
+    <w:p>
+      <w:pPr>
+        <w:jc w:val="center"/>
+        <w:rPr>
+          <w:rFonts w:asciiTheme="minorEastAsia" w:hAnsiTheme="minorEastAsia"/>
+          <w:sz w:val="24"/>
+          <w:szCs w:val="24"/>
+        </w:rPr>
+      </w:pPr>
+      <w:r>
+        <w:rPr>
+          <w:rFonts w:asciiTheme="minorEastAsia" w:hAnsiTheme="minorEastAsia" w:hint="eastAsia"/>
+          <w:sz w:val="24"/>
+          <w:szCs w:val="24"/>
+        </w:rPr>
+        <w:t>压力</w:t>
+      </w:r>
+      <w:r>
+        <w:rPr>
+          <w:rFonts w:asciiTheme="minorEastAsia" w:hAnsiTheme="minorEastAsia"/>
+          <w:sz w:val="24"/>
+          <w:szCs w:val="24"/>
+        </w:rPr>
+        <w:t>—</w:t>
+      </w:r>
+      <w:r>
+        <w:rPr>
+          <w:rFonts w:asciiTheme="minorEastAsia" w:hAnsiTheme="minorEastAsia" w:hint="eastAsia"/>
+          <w:sz w:val="24"/>
+          <w:szCs w:val="24"/>
+        </w:rPr>
+        <w:t>负载效率试验</w:t>
       </w:r>
     </w:p>
     <w:p>
       <w:pPr>
         <w:ind w:firstLineChars="1600" w:firstLine="3360"/>
-      </w:pPr>
-    </w:p>
-    <w:p/>
+        <w:rPr>
+          <w:rFonts w:asciiTheme="minorEastAsia" w:hAnsiTheme="minorEastAsia"/>
+          <w:szCs w:val="21"/>
+        </w:rPr>
+      </w:pPr>
+    </w:p>
+    <w:p>
+      <w:pPr>
+        <w:rPr>
+          <w:rFonts w:asciiTheme="minorEastAsia" w:hAnsiTheme="minorEastAsia"/>
+          <w:szCs w:val="21"/>
+        </w:rPr>
+      </w:pPr>
+    </w:p>
     <w:sectPr>
       <w:pgSz w:w="11906" w:h="16838"/>
       <w:pgMar w:top="1440" w:right="1800" w:bottom="1440" w:left="1800" w:header="851" w:footer="992" w:gutter="0"/>
@@ -637,10 +925,10 @@
 <file path=word/numbering.xml><?xml version="1.0" encoding="utf-8"?>
 <w:numbering xmlns:wpc="http://schemas.microsoft.com/office/word/2010/wordprocessingCanvas" xmlns:mc="http://schemas.openxmlformats.org/markup-compatibility/2006" xmlns:o="urn:schemas-microsoft-com:office:office" xmlns:r="http://schemas.openxmlformats.org/officeDocument/2006/relationships" xmlns:m="http://schemas.openxmlformats.org/officeDocument/2006/math" xmlns:v="urn:schemas-microsoft-com:vml" xmlns:wp14="http://schemas.microsoft.com/office/word/2010/wordprocessingDrawing" xmlns:wp="http://schemas.openxmlformats.org/drawingml/2006/wordprocessingDrawing" xmlns:w10="urn:schemas-microsoft-com:office:word" xmlns:w="http://schemas.openxmlformats.org/wordprocessingml/2006/main" xmlns:w14="http://schemas.microsoft.com/office/word/2010/wordml" xmlns:w15="http://schemas.microsoft.com/office/word/2012/wordml" xmlns:wpg="http://schemas.microsoft.com/office/word/2010/wordprocessingGroup" xmlns:wpi="http://schemas.microsoft.com/office/word/2010/wordprocessingInk" xmlns:wne="http://schemas.microsoft.com/office/word/2006/wordml" xmlns:wps="http://schemas.microsoft.com/office/word/2010/wordprocessingShape" mc:Ignorable="w14 w15 wp14">
   <w:abstractNum w:abstractNumId="0">
-    <w:nsid w:val="689C7F28"/>
+    <w:nsid w:val="599F609C"/>
     <w:multiLevelType w:val="hybridMultilevel"/>
-    <w:tmpl w:val="94388CDE"/>
-    <w:lvl w:ilvl="0" w:tplc="3702BAE6">
+    <w:tmpl w:val="E34C97DA"/>
+    <w:lvl w:ilvl="0" w:tplc="55B207DC">
       <w:start w:val="1"/>
       <w:numFmt w:val="decimal"/>
       <w:lvlText w:val="%1."/>
@@ -725,7 +1013,99 @@
       </w:pPr>
     </w:lvl>
   </w:abstractNum>
+  <w:abstractNum w:abstractNumId="1">
+    <w:nsid w:val="689C7F28"/>
+    <w:multiLevelType w:val="hybridMultilevel"/>
+    <w:tmpl w:val="94388CDE"/>
+    <w:lvl w:ilvl="0" w:tplc="3702BAE6">
+      <w:start w:val="1"/>
+      <w:numFmt w:val="decimal"/>
+      <w:lvlText w:val="%1."/>
+      <w:lvlJc w:val="left"/>
+      <w:pPr>
+        <w:ind w:left="360" w:hanging="360"/>
+      </w:pPr>
+      <w:rPr>
+        <w:rFonts w:hint="default"/>
+      </w:rPr>
+    </w:lvl>
+    <w:lvl w:ilvl="1" w:tplc="04090019" w:tentative="1">
+      <w:start w:val="1"/>
+      <w:numFmt w:val="lowerLetter"/>
+      <w:lvlText w:val="%2)"/>
+      <w:lvlJc w:val="left"/>
+      <w:pPr>
+        <w:ind w:left="840" w:hanging="420"/>
+      </w:pPr>
+    </w:lvl>
+    <w:lvl w:ilvl="2" w:tplc="0409001B" w:tentative="1">
+      <w:start w:val="1"/>
+      <w:numFmt w:val="lowerRoman"/>
+      <w:lvlText w:val="%3."/>
+      <w:lvlJc w:val="right"/>
+      <w:pPr>
+        <w:ind w:left="1260" w:hanging="420"/>
+      </w:pPr>
+    </w:lvl>
+    <w:lvl w:ilvl="3" w:tplc="0409000F" w:tentative="1">
+      <w:start w:val="1"/>
+      <w:numFmt w:val="decimal"/>
+      <w:lvlText w:val="%4."/>
+      <w:lvlJc w:val="left"/>
+      <w:pPr>
+        <w:ind w:left="1680" w:hanging="420"/>
+      </w:pPr>
+    </w:lvl>
+    <w:lvl w:ilvl="4" w:tplc="04090019" w:tentative="1">
+      <w:start w:val="1"/>
+      <w:numFmt w:val="lowerLetter"/>
+      <w:lvlText w:val="%5)"/>
+      <w:lvlJc w:val="left"/>
+      <w:pPr>
+        <w:ind w:left="2100" w:hanging="420"/>
+      </w:pPr>
+    </w:lvl>
+    <w:lvl w:ilvl="5" w:tplc="0409001B" w:tentative="1">
+      <w:start w:val="1"/>
+      <w:numFmt w:val="lowerRoman"/>
+      <w:lvlText w:val="%6."/>
+      <w:lvlJc w:val="right"/>
+      <w:pPr>
+        <w:ind w:left="2520" w:hanging="420"/>
+      </w:pPr>
+    </w:lvl>
+    <w:lvl w:ilvl="6" w:tplc="0409000F" w:tentative="1">
+      <w:start w:val="1"/>
+      <w:numFmt w:val="decimal"/>
+      <w:lvlText w:val="%7."/>
+      <w:lvlJc w:val="left"/>
+      <w:pPr>
+        <w:ind w:left="2940" w:hanging="420"/>
+      </w:pPr>
+    </w:lvl>
+    <w:lvl w:ilvl="7" w:tplc="04090019" w:tentative="1">
+      <w:start w:val="1"/>
+      <w:numFmt w:val="lowerLetter"/>
+      <w:lvlText w:val="%8)"/>
+      <w:lvlJc w:val="left"/>
+      <w:pPr>
+        <w:ind w:left="3360" w:hanging="420"/>
+      </w:pPr>
+    </w:lvl>
+    <w:lvl w:ilvl="8" w:tplc="0409001B" w:tentative="1">
+      <w:start w:val="1"/>
+      <w:numFmt w:val="lowerRoman"/>
+      <w:lvlText w:val="%9."/>
+      <w:lvlJc w:val="right"/>
+      <w:pPr>
+        <w:ind w:left="3780" w:hanging="420"/>
+      </w:pPr>
+    </w:lvl>
+  </w:abstractNum>
   <w:num w:numId="1">
+    <w:abstractNumId w:val="1"/>
+  </w:num>
+  <w:num w:numId="2">
     <w:abstractNumId w:val="0"/>
   </w:num>
 </w:numbering>
@@ -1497,7 +1877,7 @@
 </file>
 
 <file path=customXml/itemProps1.xml><?xml version="1.0" encoding="utf-8"?>
-<ds:datastoreItem xmlns:ds="http://schemas.openxmlformats.org/officeDocument/2006/customXml" ds:itemID="{AC4A1534-8DFE-4A94-9185-C08C629FCBAD}">
+<ds:datastoreItem xmlns:ds="http://schemas.openxmlformats.org/officeDocument/2006/customXml" ds:itemID="{89B0F2FE-0EC4-47E9-A647-C7B3523F41AB}">
   <ds:schemaRefs>
     <ds:schemaRef ds:uri="http://schemas.openxmlformats.org/officeDocument/2006/bibliography"/>
   </ds:schemaRefs>

</xml_diff>